<commit_message>
UC2,3 + dm, oc, sd( working....)
</commit_message>
<xml_diff>
--- a/Analysis/OC/FS-UC2-bestilFlextur-OC.docx
+++ b/Analysis/OC/FS-UC2-bestilFlextur-OC.docx
@@ -177,8 +177,6 @@
               </w:rPr>
               <w:t>21</w:t>
             </w:r>
-            <w:bookmarkStart w:id="0" w:name="_GoBack"/>
-            <w:bookmarkEnd w:id="0"/>
             <w:r>
               <w:rPr>
                 <w:rFonts w:asciiTheme="minorHAnsi" w:hAnsiTheme="minorHAnsi"/>
@@ -952,6 +950,13 @@
           <w:rFonts w:ascii="Calibri" w:eastAsia="Calibri" w:hAnsi="Calibri" w:cs="Calibri"/>
           <w:u w:color="000000"/>
         </w:rPr>
+        <w:t>er</w:t>
+      </w:r>
+      <w:r>
+        <w:rPr>
+          <w:rFonts w:ascii="Calibri" w:eastAsia="Calibri" w:hAnsi="Calibri" w:cs="Calibri"/>
+          <w:u w:color="000000"/>
+        </w:rPr>
         <w:t>)</w:t>
       </w:r>
     </w:p>
@@ -1123,7 +1128,35 @@
           <w:rFonts w:ascii="Calibri" w:eastAsia="Calibri" w:hAnsi="Calibri" w:cs="Calibri"/>
           <w:u w:color="000000"/>
         </w:rPr>
-        <w:t xml:space="preserve">En FlexturOplysning flexturOplysning </w:t>
+        <w:t>En FlexturOplysning</w:t>
+      </w:r>
+      <w:r>
+        <w:rPr>
+          <w:rFonts w:ascii="Calibri" w:eastAsia="Calibri" w:hAnsi="Calibri" w:cs="Calibri"/>
+          <w:u w:color="000000"/>
+        </w:rPr>
+        <w:t>er</w:t>
+      </w:r>
+      <w:r>
+        <w:rPr>
+          <w:rFonts w:ascii="Calibri" w:eastAsia="Calibri" w:hAnsi="Calibri" w:cs="Calibri"/>
+          <w:u w:color="000000"/>
+        </w:rPr>
+        <w:t xml:space="preserve"> flexturOplysning</w:t>
+      </w:r>
+      <w:r>
+        <w:rPr>
+          <w:rFonts w:ascii="Calibri" w:eastAsia="Calibri" w:hAnsi="Calibri" w:cs="Calibri"/>
+          <w:u w:color="000000"/>
+        </w:rPr>
+        <w:t>er</w:t>
+      </w:r>
+      <w:r>
+        <w:rPr>
+          <w:rFonts w:ascii="Calibri" w:eastAsia="Calibri" w:hAnsi="Calibri" w:cs="Calibri"/>
+          <w:u w:color="000000"/>
+        </w:rPr>
+        <w:t xml:space="preserve"> </w:t>
       </w:r>
       <w:r>
         <w:rPr>
@@ -1257,7 +1290,21 @@
           <w:rFonts w:ascii="Calibri" w:eastAsia="Calibri" w:hAnsi="Calibri" w:cs="Calibri"/>
           <w:u w:color="000000"/>
         </w:rPr>
-        <w:t xml:space="preserve">flexturOplysning.cprNummer sættes til </w:t>
+        <w:t>flexturOplysning</w:t>
+      </w:r>
+      <w:r>
+        <w:rPr>
+          <w:rFonts w:ascii="Calibri" w:eastAsia="Calibri" w:hAnsi="Calibri" w:cs="Calibri"/>
+          <w:u w:color="000000"/>
+        </w:rPr>
+        <w:t>er</w:t>
+      </w:r>
+      <w:r>
+        <w:rPr>
+          <w:rFonts w:ascii="Calibri" w:eastAsia="Calibri" w:hAnsi="Calibri" w:cs="Calibri"/>
+          <w:u w:color="000000"/>
+        </w:rPr>
+        <w:t xml:space="preserve">.cprNummer sættes til </w:t>
       </w:r>
       <w:proofErr w:type="gramStart"/>
       <w:r>
@@ -1299,7 +1346,21 @@
           <w:rFonts w:ascii="Calibri" w:eastAsia="Calibri" w:hAnsi="Calibri" w:cs="Calibri"/>
           <w:u w:color="000000"/>
         </w:rPr>
-        <w:t>flexturOplysning præsenteres til bruger.</w:t>
+        <w:t>flexturOplysning</w:t>
+      </w:r>
+      <w:r>
+        <w:rPr>
+          <w:rFonts w:ascii="Calibri" w:eastAsia="Calibri" w:hAnsi="Calibri" w:cs="Calibri"/>
+          <w:u w:color="000000"/>
+        </w:rPr>
+        <w:t>er</w:t>
+      </w:r>
+      <w:r>
+        <w:rPr>
+          <w:rFonts w:ascii="Calibri" w:eastAsia="Calibri" w:hAnsi="Calibri" w:cs="Calibri"/>
+          <w:u w:color="000000"/>
+        </w:rPr>
+        <w:t xml:space="preserve"> præsenteres til bruger.</w:t>
       </w:r>
     </w:p>
     <w:p>
@@ -1508,7 +1569,21 @@
           <w:rFonts w:ascii="Calibri" w:eastAsia="Calibri" w:hAnsi="Calibri" w:cs="Calibri"/>
           <w:u w:color="000000"/>
         </w:rPr>
-        <w:t xml:space="preserve"> er sat til flexturOplysning.cprNummer</w:t>
+        <w:t xml:space="preserve"> er sat til flexturOplysning</w:t>
+      </w:r>
+      <w:r>
+        <w:rPr>
+          <w:rFonts w:ascii="Calibri" w:eastAsia="Calibri" w:hAnsi="Calibri" w:cs="Calibri"/>
+          <w:u w:color="000000"/>
+        </w:rPr>
+        <w:t>er</w:t>
+      </w:r>
+      <w:r>
+        <w:rPr>
+          <w:rFonts w:ascii="Calibri" w:eastAsia="Calibri" w:hAnsi="Calibri" w:cs="Calibri"/>
+          <w:u w:color="000000"/>
+        </w:rPr>
+        <w:t>.cprNummer</w:t>
       </w:r>
     </w:p>
     <w:p>
@@ -1557,7 +1632,21 @@
           <w:rFonts w:ascii="Calibri" w:eastAsia="Calibri" w:hAnsi="Calibri" w:cs="Calibri"/>
           <w:u w:color="000000"/>
         </w:rPr>
-        <w:t>flexturOplysning .</w:t>
+        <w:t xml:space="preserve">flexturOplysning </w:t>
+      </w:r>
+      <w:r>
+        <w:rPr>
+          <w:rFonts w:ascii="Calibri" w:eastAsia="Calibri" w:hAnsi="Calibri" w:cs="Calibri"/>
+          <w:u w:color="000000"/>
+        </w:rPr>
+        <w:t>er</w:t>
+      </w:r>
+      <w:r>
+        <w:rPr>
+          <w:rFonts w:ascii="Calibri" w:eastAsia="Calibri" w:hAnsi="Calibri" w:cs="Calibri"/>
+          <w:u w:color="000000"/>
+        </w:rPr>
+        <w:t>.</w:t>
       </w:r>
       <w:r>
         <w:rPr>
@@ -1612,7 +1701,21 @@
           <w:rFonts w:ascii="Calibri" w:eastAsia="Calibri" w:hAnsi="Calibri" w:cs="Calibri"/>
           <w:u w:color="000000"/>
         </w:rPr>
-        <w:t>flexturOplysning .</w:t>
+        <w:t>flexturOplysning</w:t>
+      </w:r>
+      <w:r>
+        <w:rPr>
+          <w:rFonts w:ascii="Calibri" w:eastAsia="Calibri" w:hAnsi="Calibri" w:cs="Calibri"/>
+          <w:u w:color="000000"/>
+        </w:rPr>
+        <w:t>er</w:t>
+      </w:r>
+      <w:r>
+        <w:rPr>
+          <w:rFonts w:ascii="Calibri" w:eastAsia="Calibri" w:hAnsi="Calibri" w:cs="Calibri"/>
+          <w:u w:color="000000"/>
+        </w:rPr>
+        <w:t xml:space="preserve"> .</w:t>
       </w:r>
       <w:r>
         <w:rPr>
@@ -1669,7 +1772,21 @@
           <w:rFonts w:ascii="Calibri" w:eastAsia="Calibri" w:hAnsi="Calibri" w:cs="Calibri"/>
           <w:u w:color="000000"/>
         </w:rPr>
-        <w:t>flexturOplysning .</w:t>
+        <w:t>flexturOplysning</w:t>
+      </w:r>
+      <w:r>
+        <w:rPr>
+          <w:rFonts w:ascii="Calibri" w:eastAsia="Calibri" w:hAnsi="Calibri" w:cs="Calibri"/>
+          <w:u w:color="000000"/>
+        </w:rPr>
+        <w:t>er</w:t>
+      </w:r>
+      <w:r>
+        <w:rPr>
+          <w:rFonts w:ascii="Calibri" w:eastAsia="Calibri" w:hAnsi="Calibri" w:cs="Calibri"/>
+          <w:u w:color="000000"/>
+        </w:rPr>
+        <w:t>.</w:t>
       </w:r>
       <w:r>
         <w:rPr>
@@ -1725,7 +1842,21 @@
           <w:rFonts w:ascii="Calibri" w:eastAsia="Calibri" w:hAnsi="Calibri" w:cs="Calibri"/>
           <w:u w:color="000000"/>
         </w:rPr>
-        <w:t>flexturOplysning .</w:t>
+        <w:t>flexturOplysning</w:t>
+      </w:r>
+      <w:r>
+        <w:rPr>
+          <w:rFonts w:ascii="Calibri" w:eastAsia="Calibri" w:hAnsi="Calibri" w:cs="Calibri"/>
+          <w:u w:color="000000"/>
+        </w:rPr>
+        <w:t>er</w:t>
+      </w:r>
+      <w:r>
+        <w:rPr>
+          <w:rFonts w:ascii="Calibri" w:eastAsia="Calibri" w:hAnsi="Calibri" w:cs="Calibri"/>
+          <w:u w:color="000000"/>
+        </w:rPr>
+        <w:t>.</w:t>
       </w:r>
       <w:r>
         <w:rPr>
@@ -1781,7 +1912,7 @@
           <w:rFonts w:ascii="Calibri" w:eastAsia="Calibri" w:hAnsi="Calibri" w:cs="Calibri"/>
           <w:u w:color="000000"/>
         </w:rPr>
-        <w:t>flexturOplysning .</w:t>
+        <w:t>flexturOplysninger.</w:t>
       </w:r>
       <w:r>
         <w:rPr>
@@ -1878,6 +2009,8 @@
           <w:u w:color="000000"/>
         </w:rPr>
       </w:pPr>
+      <w:bookmarkStart w:id="0" w:name="_GoBack"/>
+      <w:bookmarkEnd w:id="0"/>
     </w:p>
     <w:p>
       <w:pPr>

</xml_diff>

<commit_message>
UC7,8 formelle usecase done
</commit_message>
<xml_diff>
--- a/Analysis/OC/FS-UC2-bestilFlextur-OC.docx
+++ b/Analysis/OC/FS-UC2-bestilFlextur-OC.docx
@@ -3609,7 +3609,33 @@
           <w:rFonts w:ascii="Calibri" w:eastAsia="Calibri" w:hAnsi="Calibri" w:cs="Calibri"/>
           <w:u w:color="000000"/>
         </w:rPr>
-        <w:t xml:space="preserve"> er (</w:t>
+        <w:t xml:space="preserve"> er </w:t>
+      </w:r>
+    </w:p>
+    <w:p>
+      <w:pPr>
+        <w:pStyle w:val="Body"/>
+        <w:tabs>
+          <w:tab w:val="left" w:pos="1304"/>
+          <w:tab w:val="left" w:pos="2608"/>
+          <w:tab w:val="left" w:pos="3912"/>
+          <w:tab w:val="left" w:pos="5216"/>
+          <w:tab w:val="left" w:pos="6520"/>
+          <w:tab w:val="left" w:pos="7824"/>
+          <w:tab w:val="left" w:pos="9128"/>
+        </w:tabs>
+        <w:spacing w:line="259" w:lineRule="auto"/>
+        <w:rPr>
+          <w:rFonts w:ascii="Calibri" w:eastAsia="Calibri" w:hAnsi="Calibri" w:cs="Calibri"/>
+          <w:u w:color="000000"/>
+        </w:rPr>
+      </w:pPr>
+      <w:r>
+        <w:rPr>
+          <w:rFonts w:ascii="Calibri" w:eastAsia="Calibri" w:hAnsi="Calibri" w:cs="Calibri"/>
+          <w:u w:color="000000"/>
+        </w:rPr>
+        <w:t>(</w:t>
       </w:r>
       <w:proofErr w:type="spellStart"/>
       <w:proofErr w:type="gramStart"/>
@@ -3705,6 +3731,8 @@
         </w:rPr>
         <w:t>)</w:t>
       </w:r>
+      <w:bookmarkStart w:id="0" w:name="_GoBack"/>
+      <w:bookmarkEnd w:id="0"/>
     </w:p>
     <w:p>
       <w:pPr>
@@ -4107,8 +4135,6 @@
           <w:u w:color="000000"/>
         </w:rPr>
       </w:pPr>
-      <w:bookmarkStart w:id="0" w:name="_GoBack"/>
-      <w:bookmarkEnd w:id="0"/>
     </w:p>
     <w:p>
       <w:pPr>
@@ -4226,7 +4252,6 @@
           <w:szCs w:val="26"/>
           <w:u w:color="2E74B5"/>
         </w:rPr>
-        <w:lastRenderedPageBreak/>
         <w:t>Forudsætninger</w:t>
       </w:r>
     </w:p>

</xml_diff>